<commit_message>
1st and final commit
</commit_message>
<xml_diff>
--- a/Project Guidelines: resource-management-system (1).docx
+++ b/Project Guidelines: resource-management-system (1).docx
@@ -39,25 +39,7 @@
           <w:sz w:val="24"/>
           <w:u w:val="none"/>
         </w:rPr>
-        <w:t>This system manage</w:t>
-      </w:r>
-      <w:r>
-        <w:rPr>
-          <w:b w:val="false"/>
-          <w:bCs w:val="false"/>
-          <w:sz w:val="24"/>
-          <w:u w:val="none"/>
-        </w:rPr>
-        <w:t>s</w:t>
-      </w:r>
-      <w:r>
-        <w:rPr>
-          <w:b w:val="false"/>
-          <w:bCs w:val="false"/>
-          <w:sz w:val="24"/>
-          <w:u w:val="none"/>
-        </w:rPr>
-        <w:t xml:space="preserve"> the allocation and deallocation of event/conference halls.</w:t>
+        <w:t>This system manages the allocation and deallocation of event/conference halls.</w:t>
       </w:r>
     </w:p>
     <w:p>
@@ -673,7 +655,7 @@
           <w:sz w:val="24"/>
           <w:u w:val="none"/>
         </w:rPr>
-        <w:t>Booking status will be auto updated by crone-job. And also an email delivered to user whose booking starting or completing.</w:t>
+        <w:t>Booking status will be auto updated by cron-job. And also an email delivered to user whose booking starting or completing.</w:t>
       </w:r>
     </w:p>
     <w:p>
@@ -795,7 +777,20 @@
         <w:tabs>
           <w:tab w:val="left" w:pos="898" w:leader="none"/>
         </w:tabs>
-        <w:ind w:left="360" w:right="0" w:hanging="0"/>
+        <w:ind w:left="720" w:right="0" w:hanging="360"/>
+        <w:rPr/>
+      </w:pPr>
+      <w:r>
+        <w:rPr/>
+      </w:r>
+    </w:p>
+    <w:p>
+      <w:pPr>
+        <w:pStyle w:val="Normal"/>
+        <w:tabs>
+          <w:tab w:val="left" w:pos="898" w:leader="none"/>
+        </w:tabs>
+        <w:ind w:left="720" w:right="0" w:hanging="360"/>
         <w:rPr/>
       </w:pPr>
       <w:r>
@@ -1244,9 +1239,7 @@
     <w:pPr>
       <w:widowControl/>
       <w:suppressAutoHyphens w:val="true"/>
-      <w:kinsoku w:val="true"/>
       <w:overflowPunct w:val="true"/>
-      <w:autoSpaceDE w:val="true"/>
       <w:bidi w:val="0"/>
       <w:jc w:val="left"/>
     </w:pPr>
@@ -1266,6 +1259,30 @@
   </w:style>
   <w:style w:type="character" w:styleId="ListLabel1">
     <w:name w:val="ListLabel 1"/>
+    <w:rPr>
+      <w:rFonts w:cs="OpenSymbol"/>
+    </w:rPr>
+  </w:style>
+  <w:style w:type="character" w:styleId="ListLabel2">
+    <w:name w:val="ListLabel 2"/>
+    <w:rPr>
+      <w:rFonts w:cs="Symbol"/>
+    </w:rPr>
+  </w:style>
+  <w:style w:type="character" w:styleId="ListLabel3">
+    <w:name w:val="ListLabel 3"/>
+    <w:rPr>
+      <w:rFonts w:cs="OpenSymbol"/>
+    </w:rPr>
+  </w:style>
+  <w:style w:type="character" w:styleId="ListLabel4">
+    <w:name w:val="ListLabel 4"/>
+    <w:rPr>
+      <w:rFonts w:cs="Symbol"/>
+    </w:rPr>
+  </w:style>
+  <w:style w:type="character" w:styleId="ListLabel5">
+    <w:name w:val="ListLabel 5"/>
     <w:rPr>
       <w:rFonts w:cs="OpenSymbol"/>
     </w:rPr>

</xml_diff>